<commit_message>
Did final changed in ppt
</commit_message>
<xml_diff>
--- a/tasks/Documentation/Snippets/Documentation_BWL.docx
+++ b/tasks/Documentation/Snippets/Documentation_BWL.docx
@@ -1001,106 +1001,52 @@
       <w:bookmarkEnd w:id="0"/>
     </w:p>
     <w:p>
-      <w:pPr>
-        <w:rPr>
-          <w:lang w:val="en-GB"/>
-        </w:rPr>
-      </w:pPr>
-      <w:r>
-        <w:rPr>
-          <w:lang w:val="en-GB"/>
-        </w:rPr>
+      <w:r>
         <w:t>Webserver:</w:t>
       </w:r>
       <w:r>
-        <w:rPr>
-          <w:lang w:val="en-GB"/>
-        </w:rPr>
         <w:tab/>
       </w:r>
       <w:r>
-        <w:rPr>
-          <w:lang w:val="en-GB"/>
-        </w:rPr>
         <w:t>XAMPP-Webserver</w:t>
       </w:r>
       <w:r>
-        <w:rPr>
-          <w:lang w:val="en-GB"/>
-        </w:rPr>
         <w:br/>
       </w:r>
       <w:r>
-        <w:rPr>
-          <w:lang w:val="en-GB"/>
-        </w:rPr>
         <w:t xml:space="preserve">Frontend: </w:t>
       </w:r>
       <w:r>
-        <w:rPr>
-          <w:lang w:val="en-GB"/>
-        </w:rPr>
         <w:tab/>
       </w:r>
       <w:r>
-        <w:rPr>
-          <w:lang w:val="en-GB"/>
-        </w:rPr>
         <w:t>HTML5, CSS3, JavaScript</w:t>
       </w:r>
       <w:r>
-        <w:rPr>
-          <w:lang w:val="en-GB"/>
-        </w:rPr>
         <w:br/>
       </w:r>
       <w:r>
-        <w:rPr>
-          <w:lang w:val="en-GB"/>
-        </w:rPr>
         <w:t>Backend:</w:t>
       </w:r>
       <w:r>
-        <w:rPr>
-          <w:lang w:val="en-GB"/>
-        </w:rPr>
         <w:tab/>
       </w:r>
       <w:r>
-        <w:rPr>
-          <w:lang w:val="en-GB"/>
-        </w:rPr>
         <w:t xml:space="preserve">PHP, </w:t>
       </w:r>
       <w:proofErr w:type="spellStart"/>
       <w:r>
-        <w:rPr>
-          <w:lang w:val="en-GB"/>
-        </w:rPr>
         <w:t>MySql</w:t>
       </w:r>
       <w:proofErr w:type="spellEnd"/>
       <w:r>
-        <w:rPr>
-          <w:lang w:val="en-GB"/>
-        </w:rPr>
         <w:br/>
         <w:t>Frameworks:</w:t>
       </w:r>
       <w:r>
-        <w:rPr>
-          <w:lang w:val="en-GB"/>
-        </w:rPr>
         <w:tab/>
-      </w:r>
-      <w:proofErr w:type="spellStart"/>
-      <w:r>
-        <w:rPr>
-          <w:lang w:val="en-GB"/>
-        </w:rPr>
         <w:t>Keine</w:t>
       </w:r>
-      <w:proofErr w:type="spellEnd"/>
     </w:p>
     <w:p>
       <w:pPr>
@@ -9015,8 +8961,6 @@
       <w:r>
         <w:t>.</w:t>
       </w:r>
-      <w:bookmarkStart w:id="10" w:name="_GoBack"/>
-      <w:bookmarkEnd w:id="10"/>
     </w:p>
     <w:p>
       <w:pPr>
@@ -9063,22 +9007,22 @@
       <w:pPr>
         <w:pStyle w:val="berschrift1"/>
       </w:pPr>
-      <w:bookmarkStart w:id="11" w:name="_Toc408780561"/>
+      <w:bookmarkStart w:id="10" w:name="_Toc408780561"/>
       <w:r>
         <w:lastRenderedPageBreak/>
         <w:t>Frontend Design (Task 2.1)</w:t>
       </w:r>
-      <w:bookmarkEnd w:id="11"/>
+      <w:bookmarkEnd w:id="10"/>
     </w:p>
     <w:p>
       <w:pPr>
         <w:pStyle w:val="berschrift2"/>
       </w:pPr>
-      <w:bookmarkStart w:id="12" w:name="_Toc408780562"/>
+      <w:bookmarkStart w:id="11" w:name="_Toc408780562"/>
       <w:r>
         <w:t>Name und Adresse</w:t>
       </w:r>
-      <w:bookmarkEnd w:id="12"/>
+      <w:bookmarkEnd w:id="11"/>
     </w:p>
     <w:p>
       <w:r>
@@ -9113,11 +9057,11 @@
       <w:pPr>
         <w:pStyle w:val="berschrift2"/>
       </w:pPr>
-      <w:bookmarkStart w:id="13" w:name="_Toc408780563"/>
+      <w:bookmarkStart w:id="12" w:name="_Toc408780563"/>
       <w:r>
         <w:t>Logo</w:t>
       </w:r>
-      <w:bookmarkEnd w:id="13"/>
+      <w:bookmarkEnd w:id="12"/>
     </w:p>
     <w:p>
       <w:r>
@@ -9224,11 +9168,11 @@
       <w:pPr>
         <w:pStyle w:val="berschrift2"/>
       </w:pPr>
-      <w:bookmarkStart w:id="14" w:name="_Toc408780564"/>
+      <w:bookmarkStart w:id="13" w:name="_Toc408780564"/>
       <w:r>
         <w:t>Farben</w:t>
       </w:r>
-      <w:bookmarkEnd w:id="14"/>
+      <w:bookmarkEnd w:id="13"/>
     </w:p>
     <w:p>
       <w:r>
@@ -9416,12 +9360,12 @@
       <w:pPr>
         <w:pStyle w:val="berschrift2"/>
       </w:pPr>
-      <w:bookmarkStart w:id="15" w:name="_Toc408780565"/>
+      <w:bookmarkStart w:id="14" w:name="_Toc408780565"/>
       <w:r>
         <w:lastRenderedPageBreak/>
         <w:t>Seitenlayout</w:t>
       </w:r>
-      <w:bookmarkEnd w:id="15"/>
+      <w:bookmarkEnd w:id="14"/>
     </w:p>
     <w:p>
       <w:r>
@@ -9495,7 +9439,7 @@
       <w:pPr>
         <w:pStyle w:val="berschrift1"/>
       </w:pPr>
-      <w:bookmarkStart w:id="16" w:name="_Toc408780566"/>
+      <w:bookmarkStart w:id="15" w:name="_Toc408780566"/>
       <w:r>
         <w:lastRenderedPageBreak/>
         <w:t>Installationsa</w:t>
@@ -9503,7 +9447,7 @@
       <w:r>
         <w:t>nleitung</w:t>
       </w:r>
-      <w:bookmarkEnd w:id="16"/>
+      <w:bookmarkEnd w:id="15"/>
     </w:p>
     <w:p>
       <w:r>
@@ -9654,6 +9598,28 @@
       <w:r>
         <w:t xml:space="preserve"> öffnen.</w:t>
       </w:r>
+    </w:p>
+    <w:p>
+      <w:pPr>
+        <w:pStyle w:val="Listenabsatz"/>
+        <w:numPr>
+          <w:ilvl w:val="0"/>
+          <w:numId w:val="4"/>
+        </w:numPr>
+      </w:pPr>
+      <w:r>
+        <w:t>Username zum Anmelden:</w:t>
+      </w:r>
+      <w:r>
+        <w:br/>
+        <w:t>hm</w:t>
+      </w:r>
+      <w:r>
+        <w:br/>
+        <w:t>Passwort: password</w:t>
+      </w:r>
+      <w:bookmarkStart w:id="16" w:name="_GoBack"/>
+      <w:bookmarkEnd w:id="16"/>
     </w:p>
     <w:sectPr>
       <w:headerReference w:type="default" r:id="rId21"/>
@@ -12090,7 +12056,7 @@
 </file>
 
 <file path=customXml/itemProps1.xml><?xml version="1.0" encoding="utf-8"?>
-<ds:datastoreItem xmlns:ds="http://schemas.openxmlformats.org/officeDocument/2006/customXml" ds:itemID="{520D896E-647E-4186-B729-E2713FCD3053}">
+<ds:datastoreItem xmlns:ds="http://schemas.openxmlformats.org/officeDocument/2006/customXml" ds:itemID="{19BBB65F-D0FD-4977-A8F3-B7D6ACF26BA5}">
   <ds:schemaRefs>
     <ds:schemaRef ds:uri="http://schemas.openxmlformats.org/officeDocument/2006/bibliography"/>
   </ds:schemaRefs>

</xml_diff>